<commit_message>
Diario + codice arduino rtc
</commit_message>
<xml_diff>
--- a/Word-Clock2/Diari/I3_Diario_Prog3_2018_04_13.docx
+++ b/Word-Clock2/Diari/I3_Diario_Prog3_2018_04_13.docx
@@ -277,6 +277,14 @@
                 <w:b w:val="0"/>
               </w:rPr>
             </w:pPr>
+            <w:r>
+              <w:rPr>
+                <w:b w:val="0"/>
+              </w:rPr>
+              <w:t>Abbiamo riscontrato alcuni problemi nel codice per il funzionamento dell’RTC.</w:t>
+            </w:r>
+            <w:bookmarkStart w:id="0" w:name="_GoBack"/>
+            <w:bookmarkEnd w:id="0"/>
           </w:p>
         </w:tc>
       </w:tr>
@@ -333,6 +341,13 @@
                 <w:bCs w:val="0"/>
               </w:rPr>
             </w:pPr>
+            <w:r>
+              <w:rPr>
+                <w:b w:val="0"/>
+                <w:bCs w:val="0"/>
+              </w:rPr>
+              <w:t>In orario sulla pianificazione.</w:t>
+            </w:r>
           </w:p>
         </w:tc>
       </w:tr>
@@ -395,8 +410,13 @@
                 <w:bCs w:val="0"/>
               </w:rPr>
             </w:pPr>
-            <w:bookmarkStart w:id="0" w:name="_GoBack"/>
-            <w:bookmarkEnd w:id="0"/>
+            <w:r>
+              <w:rPr>
+                <w:b w:val="0"/>
+                <w:bCs w:val="0"/>
+              </w:rPr>
+              <w:t>Fare funzionare l’RTC.</w:t>
+            </w:r>
           </w:p>
         </w:tc>
       </w:tr>
@@ -3799,6 +3819,7 @@
     <w:rsid w:val="00960BA9"/>
     <w:rsid w:val="00997E7D"/>
     <w:rsid w:val="00A1514F"/>
+    <w:rsid w:val="00A96709"/>
     <w:rsid w:val="00AE7D08"/>
     <w:rsid w:val="00AF36CA"/>
     <w:rsid w:val="00BD119E"/>
@@ -4610,7 +4631,7 @@
 </file>
 
 <file path=customXml/itemProps1.xml><?xml version="1.0" encoding="utf-8"?>
-<ds:datastoreItem xmlns:ds="http://schemas.openxmlformats.org/officeDocument/2006/customXml" ds:itemID="{0C27847E-3C3B-4E9F-A62C-3A9174BC1600}">
+<ds:datastoreItem xmlns:ds="http://schemas.openxmlformats.org/officeDocument/2006/customXml" ds:itemID="{A9438EC9-6D2B-40FD-B279-56D084EDF7FB}">
   <ds:schemaRefs>
     <ds:schemaRef ds:uri="http://schemas.openxmlformats.org/officeDocument/2006/bibliography"/>
   </ds:schemaRefs>

</xml_diff>